<commit_message>
finsihed main functionality: added 2nd summary table and processing / combining tax file info
</commit_message>
<xml_diff>
--- a/notes.docx
+++ b/notes.docx
@@ -72,8 +72,14 @@
           <w:ilvl w:val="0"/>
           <w:numId w:val="3"/>
         </w:numPr>
-      </w:pPr>
-      <w:r>
+        <w:rPr>
+          <w:highlight w:val="green"/>
+        </w:rPr>
+      </w:pPr>
+      <w:r>
+        <w:rPr>
+          <w:highlight w:val="green"/>
+        </w:rPr>
         <w:t xml:space="preserve">Will it always be 2 sequences of 4 to 6 numbers for W-In Cost (job number). </w:t>
       </w:r>
     </w:p>
@@ -84,18 +90,33 @@
           <w:ilvl w:val="1"/>
           <w:numId w:val="3"/>
         </w:numPr>
-      </w:pPr>
-      <w:r>
+        <w:rPr>
+          <w:highlight w:val="green"/>
+        </w:rPr>
+      </w:pPr>
+      <w:r>
+        <w:rPr>
+          <w:highlight w:val="green"/>
+        </w:rPr>
         <w:t>-</w:t>
       </w:r>
       <w:r>
+        <w:rPr>
+          <w:highlight w:val="green"/>
+        </w:rPr>
         <w:sym w:font="Wingdings" w:char="F0E0"/>
       </w:r>
       <w:r>
+        <w:rPr>
+          <w:highlight w:val="green"/>
+        </w:rPr>
         <w:t xml:space="preserve"> doesn’t really matter, just get the sequence after W-In Cost, separated by a “</w:t>
       </w:r>
       <w:proofErr w:type="gramStart"/>
       <w:r>
+        <w:rPr>
+          <w:highlight w:val="green"/>
+        </w:rPr>
         <w:t>-“</w:t>
       </w:r>
       <w:proofErr w:type="gramEnd"/>
@@ -107,8 +128,14 @@
           <w:ilvl w:val="0"/>
           <w:numId w:val="3"/>
         </w:numPr>
-      </w:pPr>
-      <w:r>
+        <w:rPr>
+          <w:highlight w:val="green"/>
+        </w:rPr>
+      </w:pPr>
+      <w:r>
+        <w:rPr>
+          <w:highlight w:val="green"/>
+        </w:rPr>
         <w:t xml:space="preserve">What if an employee didn’t work that week? No listed job num, would they be rightfully listed on 0001 and just have 0 pay? </w:t>
       </w:r>
     </w:p>
@@ -119,19 +146,34 @@
           <w:ilvl w:val="0"/>
           <w:numId w:val="3"/>
         </w:numPr>
-      </w:pPr>
-      <w:r>
+        <w:rPr>
+          <w:highlight w:val="green"/>
+        </w:rPr>
+      </w:pPr>
+      <w:r>
+        <w:rPr>
+          <w:highlight w:val="green"/>
+        </w:rPr>
         <w:t>.</w:t>
       </w:r>
       <w:proofErr w:type="spellStart"/>
       <w:r>
+        <w:rPr>
+          <w:highlight w:val="green"/>
+        </w:rPr>
         <w:t>xls</w:t>
       </w:r>
       <w:proofErr w:type="spellEnd"/>
       <w:r>
+        <w:rPr>
+          <w:highlight w:val="green"/>
+        </w:rPr>
         <w:t xml:space="preserve"> or .xlsx</w:t>
       </w:r>
       <w:r>
+        <w:rPr>
+          <w:highlight w:val="green"/>
+        </w:rPr>
         <w:t xml:space="preserve"> for the input file? Either?  </w:t>
       </w:r>
     </w:p>
@@ -142,24 +184,42 @@
           <w:ilvl w:val="0"/>
           <w:numId w:val="3"/>
         </w:numPr>
-      </w:pPr>
-      <w:r>
+        <w:rPr>
+          <w:highlight w:val="green"/>
+        </w:rPr>
+      </w:pPr>
+      <w:r>
+        <w:rPr>
+          <w:highlight w:val="green"/>
+        </w:rPr>
         <w:t xml:space="preserve">Only </w:t>
       </w:r>
       <w:proofErr w:type="gramStart"/>
       <w:r>
+        <w:rPr>
+          <w:highlight w:val="green"/>
+        </w:rPr>
         <w:t>taking into account</w:t>
       </w:r>
       <w:proofErr w:type="gramEnd"/>
       <w:r>
+        <w:rPr>
+          <w:highlight w:val="green"/>
+        </w:rPr>
         <w:t xml:space="preserve"> Reg and O/</w:t>
       </w:r>
       <w:proofErr w:type="gramStart"/>
       <w:r>
+        <w:rPr>
+          <w:highlight w:val="green"/>
+        </w:rPr>
         <w:t>T</w:t>
       </w:r>
       <w:proofErr w:type="gramEnd"/>
       <w:r>
+        <w:rPr>
+          <w:highlight w:val="green"/>
+        </w:rPr>
         <w:t xml:space="preserve"> right? not E ¾ and E 5 </w:t>
       </w:r>
     </w:p>
@@ -170,495 +230,973 @@
           <w:ilvl w:val="0"/>
           <w:numId w:val="3"/>
         </w:numPr>
-      </w:pPr>
-      <w:r>
+        <w:rPr>
+          <w:highlight w:val="green"/>
+        </w:rPr>
+      </w:pPr>
+      <w:r>
+        <w:rPr>
+          <w:highlight w:val="green"/>
+        </w:rPr>
         <w:t xml:space="preserve">It’s only possible for the first row, the row that contains the Employee name to not have a W-In </w:t>
       </w:r>
       <w:proofErr w:type="gramStart"/>
       <w:r>
+        <w:rPr>
+          <w:highlight w:val="green"/>
+        </w:rPr>
         <w:t>Cost</w:t>
       </w:r>
       <w:proofErr w:type="gramEnd"/>
       <w:r>
+        <w:rPr>
+          <w:highlight w:val="green"/>
+        </w:rPr>
+        <w:t xml:space="preserve"> right? no subsequent rows are allowed to not have a W-In Cost</w:t>
+      </w:r>
+    </w:p>
+    <w:p>
+      <w:pPr>
+        <w:pStyle w:val="ListParagraph"/>
+        <w:numPr>
+          <w:ilvl w:val="0"/>
+          <w:numId w:val="3"/>
+        </w:numPr>
+      </w:pPr>
+      <w:r>
+        <w:t xml:space="preserve">Why is there employer tax for a bonus in the emp tax doc. Do we need to factor that into the bonus total </w:t>
+      </w:r>
+    </w:p>
+    <w:p>
+      <w:pPr>
+        <w:pStyle w:val="ListParagraph"/>
+        <w:numPr>
+          <w:ilvl w:val="0"/>
+          <w:numId w:val="3"/>
+        </w:numPr>
+      </w:pPr>
+      <w:r>
+        <w:t xml:space="preserve">I’ve never seen anything in </w:t>
+      </w:r>
+      <w:proofErr w:type="gramStart"/>
+      <w:r>
+        <w:t>the E</w:t>
+      </w:r>
+      <w:proofErr w:type="gramEnd"/>
+      <w:r>
+        <w:t xml:space="preserve"> 5 </w:t>
+      </w:r>
+      <w:proofErr w:type="gramStart"/>
+      <w:r>
+        <w:t>column</w:t>
+      </w:r>
+      <w:proofErr w:type="gramEnd"/>
+      <w:r>
+        <w:t xml:space="preserve"> so I don’t look at it </w:t>
+      </w:r>
+    </w:p>
+    <w:p/>
+    <w:p>
+      <w:r>
+        <w:t>Problems</w:t>
+      </w:r>
+      <w:r>
+        <w:t xml:space="preserve">: </w:t>
+      </w:r>
+    </w:p>
+    <w:p>
+      <w:pPr>
+        <w:pStyle w:val="ListParagraph"/>
+        <w:numPr>
+          <w:ilvl w:val="0"/>
+          <w:numId w:val="3"/>
+        </w:numPr>
+        <w:rPr>
+          <w:highlight w:val="green"/>
+        </w:rPr>
+      </w:pPr>
+      <w:r>
+        <w:rPr>
+          <w:highlight w:val="green"/>
+        </w:rPr>
+        <w:t xml:space="preserve">0001 not correct. </w:t>
+      </w:r>
+    </w:p>
+    <w:p>
+      <w:pPr>
+        <w:pStyle w:val="ListParagraph"/>
+        <w:numPr>
+          <w:ilvl w:val="1"/>
+          <w:numId w:val="3"/>
+        </w:numPr>
+        <w:rPr>
+          <w:highlight w:val="green"/>
+        </w:rPr>
+      </w:pPr>
+      <w:r>
+        <w:rPr>
+          <w:highlight w:val="green"/>
+        </w:rPr>
+        <w:t>-</w:t>
+      </w:r>
+      <w:r>
+        <w:rPr>
+          <w:highlight w:val="green"/>
+        </w:rPr>
+        <w:sym w:font="Wingdings" w:char="F0E0"/>
+      </w:r>
+      <w:r>
+        <w:rPr>
+          <w:highlight w:val="green"/>
+        </w:rPr>
+        <w:t xml:space="preserve"> fixed problem with 0001 (but should </w:t>
+      </w:r>
+      <w:proofErr w:type="gramStart"/>
+      <w:r>
+        <w:rPr>
+          <w:highlight w:val="green"/>
+        </w:rPr>
+        <w:t>re check</w:t>
+      </w:r>
+      <w:proofErr w:type="gramEnd"/>
+      <w:r>
+        <w:rPr>
+          <w:highlight w:val="green"/>
+        </w:rPr>
+        <w:t xml:space="preserve">) </w:t>
+      </w:r>
+    </w:p>
+    <w:p>
+      <w:pPr>
+        <w:pStyle w:val="ListParagraph"/>
+        <w:numPr>
+          <w:ilvl w:val="0"/>
+          <w:numId w:val="3"/>
+        </w:numPr>
+        <w:rPr>
+          <w:highlight w:val="green"/>
+        </w:rPr>
+      </w:pPr>
+      <w:r>
+        <w:rPr>
+          <w:highlight w:val="green"/>
+        </w:rPr>
+        <w:t xml:space="preserve">We’re missing entire jobs, and payments for people </w:t>
+      </w:r>
+    </w:p>
+    <w:p>
+      <w:pPr>
+        <w:pStyle w:val="ListParagraph"/>
+        <w:numPr>
+          <w:ilvl w:val="1"/>
+          <w:numId w:val="3"/>
+        </w:numPr>
+        <w:rPr>
+          <w:highlight w:val="green"/>
+        </w:rPr>
+      </w:pPr>
+      <w:r>
+        <w:rPr>
+          <w:highlight w:val="green"/>
+        </w:rPr>
+        <w:t>-</w:t>
+      </w:r>
+      <w:r>
+        <w:rPr>
+          <w:highlight w:val="green"/>
+        </w:rPr>
+        <w:sym w:font="Wingdings" w:char="F0E0"/>
+      </w:r>
+      <w:r>
+        <w:rPr>
+          <w:highlight w:val="green"/>
+        </w:rPr>
+        <w:t xml:space="preserve"> fixed problem (we were only getting first (employee) row) </w:t>
+      </w:r>
+    </w:p>
+    <w:p>
+      <w:pPr>
+        <w:pStyle w:val="ListParagraph"/>
+        <w:numPr>
+          <w:ilvl w:val="0"/>
+          <w:numId w:val="3"/>
+        </w:numPr>
+        <w:rPr>
+          <w:highlight w:val="green"/>
+        </w:rPr>
+      </w:pPr>
+      <w:r>
+        <w:rPr>
+          <w:highlight w:val="green"/>
+        </w:rPr>
+        <w:t xml:space="preserve">It is possible to have multiple rows for the same Job number. Not accounting for that. </w:t>
+      </w:r>
+    </w:p>
+    <w:p>
+      <w:pPr>
+        <w:pStyle w:val="ListParagraph"/>
+        <w:numPr>
+          <w:ilvl w:val="1"/>
+          <w:numId w:val="3"/>
+        </w:numPr>
+        <w:rPr>
+          <w:highlight w:val="green"/>
+        </w:rPr>
+      </w:pPr>
+      <w:r>
+        <w:rPr>
+          <w:highlight w:val="green"/>
+        </w:rPr>
+        <w:t xml:space="preserve">Example: </w:t>
+      </w:r>
+      <w:proofErr w:type="gramStart"/>
+      <w:r>
+        <w:rPr>
+          <w:highlight w:val="green"/>
+        </w:rPr>
+        <w:t>10216 :</w:t>
+      </w:r>
+      <w:proofErr w:type="gramEnd"/>
+      <w:r>
+        <w:rPr>
+          <w:highlight w:val="green"/>
+        </w:rPr>
+        <w:t xml:space="preserve"> OLD: 4073.18 NEW: 2532.48</w:t>
+      </w:r>
+    </w:p>
+    <w:p>
+      <w:pPr>
+        <w:pStyle w:val="ListParagraph"/>
+        <w:numPr>
+          <w:ilvl w:val="1"/>
+          <w:numId w:val="3"/>
+        </w:numPr>
+        <w:rPr>
+          <w:highlight w:val="green"/>
+        </w:rPr>
+      </w:pPr>
+      <w:r>
+        <w:rPr>
+          <w:highlight w:val="green"/>
+        </w:rPr>
+        <w:sym w:font="Wingdings" w:char="F0E0"/>
+      </w:r>
+      <w:r>
+        <w:rPr>
+          <w:highlight w:val="green"/>
+        </w:rPr>
+        <w:t xml:space="preserve"> fixed </w:t>
+      </w:r>
+    </w:p>
+    <w:p>
+      <w:pPr>
+        <w:pStyle w:val="ListParagraph"/>
+        <w:numPr>
+          <w:ilvl w:val="0"/>
+          <w:numId w:val="3"/>
+        </w:numPr>
+        <w:rPr>
+          <w:highlight w:val="green"/>
+        </w:rPr>
+      </w:pPr>
+      <w:r>
+        <w:rPr>
+          <w:highlight w:val="green"/>
+        </w:rPr>
+        <w:t>10080: OLD: 513.89 NEW: 517.89</w:t>
+      </w:r>
+    </w:p>
+    <w:p>
+      <w:pPr>
+        <w:pStyle w:val="ListParagraph"/>
+        <w:numPr>
+          <w:ilvl w:val="1"/>
+          <w:numId w:val="3"/>
+        </w:numPr>
+        <w:rPr>
+          <w:highlight w:val="green"/>
+        </w:rPr>
+      </w:pPr>
+      <w:r>
+        <w:rPr>
+          <w:highlight w:val="green"/>
+        </w:rPr>
+        <w:t xml:space="preserve">Cam Adams is reported </w:t>
+      </w:r>
+      <w:r>
+        <w:rPr>
+          <w:highlight w:val="green"/>
+        </w:rPr>
+        <w:t>146.25 for job 10080</w:t>
+      </w:r>
+    </w:p>
+    <w:p>
+      <w:pPr>
+        <w:pStyle w:val="ListParagraph"/>
+        <w:numPr>
+          <w:ilvl w:val="1"/>
+          <w:numId w:val="3"/>
+        </w:numPr>
+        <w:rPr>
+          <w:highlight w:val="green"/>
+        </w:rPr>
+      </w:pPr>
+      <w:r>
+        <w:rPr>
+          <w:highlight w:val="green"/>
+        </w:rPr>
+        <w:t>-</w:t>
+      </w:r>
+      <w:r>
+        <w:rPr>
+          <w:highlight w:val="green"/>
+        </w:rPr>
+        <w:sym w:font="Wingdings" w:char="F0E0"/>
+      </w:r>
+      <w:r>
+        <w:rPr>
+          <w:highlight w:val="green"/>
+        </w:rPr>
+        <w:t xml:space="preserve"> def just a typo, hence the dif. </w:t>
+      </w:r>
+    </w:p>
+    <w:p>
+      <w:pPr>
+        <w:pStyle w:val="ListParagraph"/>
+        <w:numPr>
+          <w:ilvl w:val="0"/>
+          <w:numId w:val="3"/>
+        </w:numPr>
+        <w:rPr>
+          <w:highlight w:val="green"/>
+        </w:rPr>
+      </w:pPr>
+      <w:r>
+        <w:rPr>
+          <w:highlight w:val="green"/>
+        </w:rPr>
+        <w:t xml:space="preserve">Not really a *problem* but…. 10128 is missing on the original. </w:t>
+      </w:r>
+    </w:p>
+    <w:p>
+      <w:pPr>
+        <w:pStyle w:val="ListParagraph"/>
+        <w:numPr>
+          <w:ilvl w:val="0"/>
+          <w:numId w:val="3"/>
+        </w:numPr>
+        <w:rPr>
+          <w:highlight w:val="green"/>
+        </w:rPr>
+      </w:pPr>
+      <w:r>
+        <w:rPr>
+          <w:highlight w:val="green"/>
+        </w:rPr>
+        <w:t xml:space="preserve">If there was ever an employee with the same name, that’d be a problem. (but you could just use Associate ID)  </w:t>
+      </w:r>
+    </w:p>
+    <w:p>
+      <w:pPr>
+        <w:pStyle w:val="ListParagraph"/>
+        <w:numPr>
+          <w:ilvl w:val="0"/>
+          <w:numId w:val="3"/>
+        </w:numPr>
+        <w:rPr>
+          <w:highlight w:val="green"/>
+        </w:rPr>
+      </w:pPr>
+      <w:r>
+        <w:rPr>
+          <w:highlight w:val="green"/>
+        </w:rPr>
+        <w:t xml:space="preserve">10255: </w:t>
+      </w:r>
+    </w:p>
+    <w:p>
+      <w:pPr>
+        <w:pStyle w:val="ListParagraph"/>
+        <w:numPr>
+          <w:ilvl w:val="1"/>
+          <w:numId w:val="3"/>
+        </w:numPr>
+        <w:rPr>
+          <w:highlight w:val="green"/>
+        </w:rPr>
+      </w:pPr>
+      <w:r>
+        <w:rPr>
+          <w:highlight w:val="green"/>
+        </w:rPr>
+        <w:t xml:space="preserve">OG has Cade Palmer, Trenton Staley, Davin Van </w:t>
+      </w:r>
+      <w:proofErr w:type="gramStart"/>
+      <w:r>
+        <w:rPr>
+          <w:highlight w:val="green"/>
+        </w:rPr>
+        <w:t>Orden,  and</w:t>
+      </w:r>
+      <w:proofErr w:type="gramEnd"/>
+      <w:r>
+        <w:rPr>
+          <w:highlight w:val="green"/>
+        </w:rPr>
+        <w:t xml:space="preserve"> James Van Orden </w:t>
+      </w:r>
+    </w:p>
+    <w:p>
+      <w:pPr>
+        <w:pStyle w:val="ListParagraph"/>
+        <w:numPr>
+          <w:ilvl w:val="1"/>
+          <w:numId w:val="3"/>
+        </w:numPr>
+        <w:rPr>
+          <w:highlight w:val="green"/>
+        </w:rPr>
+      </w:pPr>
+      <w:r>
+        <w:rPr>
+          <w:highlight w:val="green"/>
+        </w:rPr>
+        <w:t>NEW has Trenton Staley, David Van Orden</w:t>
+      </w:r>
+    </w:p>
+    <w:p>
+      <w:pPr>
+        <w:pStyle w:val="ListParagraph"/>
+        <w:numPr>
+          <w:ilvl w:val="1"/>
+          <w:numId w:val="3"/>
+        </w:numPr>
+        <w:rPr>
+          <w:highlight w:val="green"/>
+        </w:rPr>
+      </w:pPr>
+      <w:r>
+        <w:rPr>
+          <w:highlight w:val="green"/>
+        </w:rPr>
+        <w:t xml:space="preserve">Cade and James do not have 10255 listed on their jobs </w:t>
+      </w:r>
+    </w:p>
+    <w:p>
+      <w:pPr>
+        <w:pStyle w:val="ListParagraph"/>
+        <w:numPr>
+          <w:ilvl w:val="1"/>
+          <w:numId w:val="3"/>
+        </w:numPr>
+        <w:rPr>
+          <w:highlight w:val="green"/>
+        </w:rPr>
+      </w:pPr>
+      <w:r>
+        <w:rPr>
+          <w:highlight w:val="green"/>
+        </w:rPr>
+        <w:t xml:space="preserve">SOOOO the number calculated from program doesn’t count Cade and James </w:t>
+      </w:r>
+    </w:p>
+    <w:p>
+      <w:pPr>
+        <w:pStyle w:val="ListParagraph"/>
+        <w:numPr>
+          <w:ilvl w:val="0"/>
+          <w:numId w:val="3"/>
+        </w:numPr>
+        <w:rPr>
+          <w:highlight w:val="green"/>
+        </w:rPr>
+      </w:pPr>
+      <w:r>
+        <w:rPr>
+          <w:highlight w:val="green"/>
+        </w:rPr>
+        <w:t xml:space="preserve">In </w:t>
+      </w:r>
+      <w:proofErr w:type="gramStart"/>
+      <w:r>
+        <w:rPr>
+          <w:highlight w:val="green"/>
+        </w:rPr>
+        <w:t>totals</w:t>
+      </w:r>
+      <w:proofErr w:type="gramEnd"/>
+      <w:r>
+        <w:rPr>
+          <w:highlight w:val="green"/>
+        </w:rPr>
+        <w:t xml:space="preserve">: </w:t>
+      </w:r>
+    </w:p>
+    <w:p>
+      <w:pPr>
+        <w:pStyle w:val="ListParagraph"/>
+        <w:numPr>
+          <w:ilvl w:val="1"/>
+          <w:numId w:val="3"/>
+        </w:numPr>
+        <w:rPr>
+          <w:highlight w:val="green"/>
+        </w:rPr>
+      </w:pPr>
+      <w:r>
+        <w:rPr>
+          <w:highlight w:val="green"/>
+        </w:rPr>
+        <w:t xml:space="preserve">What is </w:t>
+      </w:r>
+      <w:proofErr w:type="gramStart"/>
+      <w:r>
+        <w:rPr>
+          <w:highlight w:val="green"/>
+        </w:rPr>
+        <w:t>the 307.5</w:t>
+      </w:r>
+      <w:proofErr w:type="gramEnd"/>
+    </w:p>
+    <w:p>
+      <w:pPr>
+        <w:pStyle w:val="ListParagraph"/>
+        <w:numPr>
+          <w:ilvl w:val="0"/>
+          <w:numId w:val="3"/>
+        </w:numPr>
+        <w:rPr>
+          <w:highlight w:val="green"/>
+        </w:rPr>
+      </w:pPr>
+      <w:r>
+        <w:rPr>
+          <w:highlight w:val="green"/>
+        </w:rPr>
+        <w:t xml:space="preserve">*** what if there is a bonus pay recorded (or anything other than reg or O/T) in the first row? </w:t>
+      </w:r>
+    </w:p>
+    <w:p>
+      <w:pPr>
+        <w:pStyle w:val="ListParagraph"/>
+        <w:numPr>
+          <w:ilvl w:val="1"/>
+          <w:numId w:val="3"/>
+        </w:numPr>
+        <w:rPr>
+          <w:highlight w:val="green"/>
+        </w:rPr>
+      </w:pPr>
+      <w:r>
+        <w:rPr>
+          <w:highlight w:val="green"/>
+        </w:rPr>
+        <w:t xml:space="preserve">I think the answer would be just don’t check if there’s a current employee, </w:t>
+      </w:r>
+      <w:proofErr w:type="gramStart"/>
+      <w:r>
+        <w:rPr>
+          <w:highlight w:val="green"/>
+        </w:rPr>
+        <w:t>shouldn’t</w:t>
+      </w:r>
+      <w:proofErr w:type="gramEnd"/>
+      <w:r>
+        <w:rPr>
+          <w:highlight w:val="green"/>
+        </w:rPr>
+        <w:t xml:space="preserve"> matter, instead you could just check that there is </w:t>
+      </w:r>
+      <w:proofErr w:type="gramStart"/>
+      <w:r>
+        <w:rPr>
+          <w:highlight w:val="green"/>
+        </w:rPr>
+        <w:t>a H</w:t>
+      </w:r>
+      <w:proofErr w:type="gramEnd"/>
+      <w:r>
+        <w:rPr>
+          <w:highlight w:val="green"/>
+        </w:rPr>
+        <w:t xml:space="preserve"> Dept. </w:t>
+      </w:r>
+    </w:p>
+    <w:p>
+      <w:pPr>
+        <w:pStyle w:val="ListParagraph"/>
+        <w:numPr>
+          <w:ilvl w:val="0"/>
+          <w:numId w:val="3"/>
+        </w:numPr>
+        <w:rPr>
+          <w:highlight w:val="green"/>
+        </w:rPr>
+      </w:pPr>
+      <w:r>
+        <w:rPr>
+          <w:highlight w:val="green"/>
+        </w:rPr>
+        <w:t>Something wrong with</w:t>
+      </w:r>
+      <w:r>
+        <w:rPr>
+          <w:highlight w:val="green"/>
+        </w:rPr>
+        <w:t xml:space="preserve"> 12 and 16</w:t>
+      </w:r>
+      <w:r>
+        <w:rPr>
+          <w:highlight w:val="green"/>
+        </w:rPr>
+        <w:t xml:space="preserve">. 12 </w:t>
+      </w:r>
+      <w:proofErr w:type="spellStart"/>
+      <w:r>
+        <w:rPr>
+          <w:highlight w:val="green"/>
+        </w:rPr>
+        <w:t>cameron</w:t>
+      </w:r>
+      <w:proofErr w:type="spellEnd"/>
+      <w:r>
+        <w:rPr>
+          <w:highlight w:val="green"/>
+        </w:rPr>
+        <w:t xml:space="preserve">. 16 </w:t>
+      </w:r>
+      <w:proofErr w:type="gramStart"/>
+      <w:r>
+        <w:rPr>
+          <w:highlight w:val="green"/>
+        </w:rPr>
+        <w:t>carl</w:t>
+      </w:r>
+      <w:proofErr w:type="gramEnd"/>
+      <w:r>
+        <w:rPr>
+          <w:highlight w:val="green"/>
+        </w:rPr>
+        <w:t xml:space="preserve"> </w:t>
+      </w:r>
+    </w:p>
+    <w:p>
+      <w:pPr>
+        <w:pStyle w:val="ListParagraph"/>
+        <w:numPr>
+          <w:ilvl w:val="0"/>
+          <w:numId w:val="3"/>
+        </w:numPr>
+      </w:pPr>
+      <w:r>
+        <w:t>16 does not report a VAC for Car</w:t>
+      </w:r>
+      <w:r>
+        <w:t>l</w:t>
+      </w:r>
+      <w:r>
+        <w:t xml:space="preserve"> Latimer in Tax doc. Causes problem </w:t>
+      </w:r>
+    </w:p>
+    <w:p>
+      <w:pPr>
+        <w:pStyle w:val="ListParagraph"/>
+        <w:numPr>
+          <w:ilvl w:val="0"/>
+          <w:numId w:val="3"/>
+        </w:numPr>
+      </w:pPr>
+      <w:r>
+        <w:t xml:space="preserve">Total Employer Tax is not always the AG column </w:t>
+      </w:r>
+    </w:p>
+    <w:p>
+      <w:r>
+        <w:lastRenderedPageBreak/>
+        <w:t xml:space="preserve">Additional notes: </w:t>
+      </w:r>
+    </w:p>
+    <w:p>
+      <w:pPr>
+        <w:pStyle w:val="ListParagraph"/>
+        <w:numPr>
+          <w:ilvl w:val="0"/>
+          <w:numId w:val="3"/>
+        </w:numPr>
+      </w:pPr>
+      <w:r>
+        <w:t xml:space="preserve">Currently, bonus is only using the E ¾ column. </w:t>
+      </w:r>
+    </w:p>
+    <w:p>
+      <w:pPr>
+        <w:pStyle w:val="ListParagraph"/>
+        <w:numPr>
+          <w:ilvl w:val="0"/>
+          <w:numId w:val="3"/>
+        </w:numPr>
+      </w:pPr>
+      <w:proofErr w:type="gramStart"/>
+      <w:r>
+        <w:t>Non Job</w:t>
+      </w:r>
+      <w:proofErr w:type="gramEnd"/>
+      <w:r>
+        <w:t xml:space="preserve"> Coded hours only </w:t>
+      </w:r>
+      <w:proofErr w:type="gramStart"/>
+      <w:r>
+        <w:t>uses</w:t>
+      </w:r>
+      <w:proofErr w:type="gramEnd"/>
+      <w:r>
+        <w:t xml:space="preserve"> the pay from the </w:t>
+      </w:r>
+    </w:p>
+    <w:p>
+      <w:pPr>
+        <w:pStyle w:val="ListParagraph"/>
+        <w:numPr>
+          <w:ilvl w:val="0"/>
+          <w:numId w:val="3"/>
+        </w:numPr>
+      </w:pPr>
+      <w:r>
+        <w:t xml:space="preserve">Names must be in last first </w:t>
+      </w:r>
+    </w:p>
+    <w:p>
+      <w:pPr>
+        <w:pStyle w:val="ListParagraph"/>
+        <w:numPr>
+          <w:ilvl w:val="0"/>
+          <w:numId w:val="3"/>
+        </w:numPr>
+      </w:pPr>
+      <w:r>
+        <w:t xml:space="preserve">I could add some </w:t>
+      </w:r>
+    </w:p>
+    <w:p>
+      <w:r>
+        <w:t xml:space="preserve">TODO: </w:t>
+      </w:r>
+    </w:p>
+    <w:p>
+      <w:pPr>
+        <w:pStyle w:val="ListParagraph"/>
+        <w:numPr>
+          <w:ilvl w:val="0"/>
+          <w:numId w:val="3"/>
+        </w:numPr>
+      </w:pPr>
+      <w:r>
+        <w:t xml:space="preserve">Colors? Coloring job numbers maybe… </w:t>
+      </w:r>
+    </w:p>
+    <w:p>
+      <w:pPr>
+        <w:pStyle w:val="ListParagraph"/>
+        <w:numPr>
+          <w:ilvl w:val="0"/>
+          <w:numId w:val="3"/>
+        </w:numPr>
+      </w:pPr>
+      <w:r>
+        <w:t>Font size on jobs and reg &amp; O/T</w:t>
+      </w:r>
+    </w:p>
+    <w:p>
+      <w:pPr>
+        <w:pStyle w:val="ListParagraph"/>
+        <w:numPr>
+          <w:ilvl w:val="0"/>
+          <w:numId w:val="3"/>
+        </w:numPr>
+      </w:pPr>
+      <w:r>
+        <w:t xml:space="preserve">All should be double / float </w:t>
+      </w:r>
+    </w:p>
+    <w:p>
+      <w:pPr>
+        <w:pStyle w:val="ListParagraph"/>
+        <w:numPr>
+          <w:ilvl w:val="0"/>
+          <w:numId w:val="3"/>
+        </w:numPr>
+      </w:pPr>
+      <w:r>
+        <w:t xml:space="preserve">Dollar signs </w:t>
+      </w:r>
+    </w:p>
+    <w:p>
+      <w:pPr>
+        <w:pStyle w:val="ListParagraph"/>
+        <w:numPr>
+          <w:ilvl w:val="0"/>
+          <w:numId w:val="3"/>
+        </w:numPr>
+        <w:rPr>
+          <w:highlight w:val="green"/>
+        </w:rPr>
+      </w:pPr>
+      <w:r>
+        <w:rPr>
+          <w:highlight w:val="green"/>
+        </w:rPr>
+        <w:t xml:space="preserve">*** new summary table </w:t>
+      </w:r>
+    </w:p>
+    <w:p>
+      <w:pPr>
+        <w:pStyle w:val="ListParagraph"/>
+        <w:numPr>
+          <w:ilvl w:val="0"/>
+          <w:numId w:val="3"/>
+        </w:numPr>
+        <w:rPr>
+          <w:highlight w:val="green"/>
+        </w:rPr>
+      </w:pPr>
+      <w:r>
+        <w:rPr>
+          <w:highlight w:val="green"/>
+        </w:rPr>
+        <w:t xml:space="preserve">*** Employer taxes thing + double upload </w:t>
+      </w:r>
+    </w:p>
+    <w:p>
+      <w:pPr>
+        <w:pStyle w:val="ListParagraph"/>
+        <w:numPr>
+          <w:ilvl w:val="0"/>
+          <w:numId w:val="3"/>
+        </w:numPr>
+        <w:rPr>
+          <w:highlight w:val="green"/>
+        </w:rPr>
+      </w:pPr>
+      <w:r>
+        <w:rPr>
+          <w:highlight w:val="green"/>
+        </w:rPr>
+        <w:t xml:space="preserve">*** name new files, choose location </w:t>
+      </w:r>
+    </w:p>
+    <w:p>
+      <w:pPr>
+        <w:pStyle w:val="ListParagraph"/>
+        <w:numPr>
+          <w:ilvl w:val="0"/>
+          <w:numId w:val="3"/>
+        </w:numPr>
+        <w:rPr>
+          <w:highlight w:val="green"/>
+        </w:rPr>
+      </w:pPr>
+      <w:r>
+        <w:rPr>
+          <w:highlight w:val="green"/>
+        </w:rPr>
+        <w:t xml:space="preserve">*** bonuses and the values in the other 2 columns </w:t>
+      </w:r>
+    </w:p>
+    <w:p>
+      <w:pPr>
+        <w:pStyle w:val="ListParagraph"/>
+        <w:numPr>
+          <w:ilvl w:val="0"/>
+          <w:numId w:val="3"/>
+        </w:numPr>
+      </w:pPr>
+      <w:r>
+        <w:t xml:space="preserve">*** if something goes wrong, we should throw an error and say as such in the GUI. And probs don’t give them the file </w:t>
+      </w:r>
+    </w:p>
+    <w:p>
+      <w:pPr>
+        <w:pStyle w:val="ListParagraph"/>
+        <w:numPr>
+          <w:ilvl w:val="0"/>
+          <w:numId w:val="3"/>
+        </w:numPr>
+      </w:pPr>
+      <w:r>
+        <w:t xml:space="preserve">*** need to go through edge cases (mostly what happens if any of the </w:t>
+      </w:r>
+      <w:proofErr w:type="gramStart"/>
+      <w:r>
+        <w:t>specials</w:t>
+      </w:r>
+      <w:proofErr w:type="gramEnd"/>
+      <w:r>
+        <w:t xml:space="preserve"> VAC, UTO or BN are in first row or any other row) </w:t>
+      </w:r>
+    </w:p>
+    <w:p>
+      <w:pPr>
+        <w:pStyle w:val="ListParagraph"/>
+        <w:numPr>
+          <w:ilvl w:val="0"/>
+          <w:numId w:val="3"/>
+        </w:numPr>
+      </w:pPr>
+      <w:r>
+        <w:t xml:space="preserve">*** are we handling an empty </w:t>
+      </w:r>
+      <w:proofErr w:type="gramStart"/>
+      <w:r>
+        <w:t>row</w:t>
+      </w:r>
+      <w:proofErr w:type="gramEnd"/>
+      <w:r>
         <w:t xml:space="preserve"> right? </w:t>
       </w:r>
       <w:proofErr w:type="gramStart"/>
       <w:r>
-        <w:t>no</w:t>
-      </w:r>
-      <w:proofErr w:type="gramEnd"/>
-      <w:r>
-        <w:t xml:space="preserve"> subsequent rows are allowed to not have a W-In Cost</w:t>
-      </w:r>
-    </w:p>
-    <w:p/>
-    <w:p>
-      <w:r>
-        <w:t>Problems</w:t>
-      </w:r>
-      <w:r>
-        <w:t xml:space="preserve">: </w:t>
-      </w:r>
-    </w:p>
-    <w:p>
-      <w:pPr>
-        <w:pStyle w:val="ListParagraph"/>
-        <w:numPr>
-          <w:ilvl w:val="0"/>
-          <w:numId w:val="3"/>
-        </w:numPr>
-      </w:pPr>
-      <w:r>
-        <w:t xml:space="preserve">0001 not correct. </w:t>
-      </w:r>
-    </w:p>
-    <w:p>
-      <w:pPr>
-        <w:pStyle w:val="ListParagraph"/>
-        <w:numPr>
-          <w:ilvl w:val="1"/>
-          <w:numId w:val="3"/>
-        </w:numPr>
-      </w:pPr>
-      <w:r>
-        <w:t>-</w:t>
-      </w:r>
-      <w:r>
-        <w:sym w:font="Wingdings" w:char="F0E0"/>
-      </w:r>
-      <w:r>
-        <w:t xml:space="preserve"> fixed problem with 0001 (but should </w:t>
-      </w:r>
-      <w:proofErr w:type="gramStart"/>
-      <w:r>
-        <w:t>re check</w:t>
-      </w:r>
-      <w:proofErr w:type="gramEnd"/>
-      <w:r>
-        <w:t xml:space="preserve">) </w:t>
-      </w:r>
-    </w:p>
-    <w:p>
-      <w:pPr>
-        <w:pStyle w:val="ListParagraph"/>
-        <w:numPr>
-          <w:ilvl w:val="0"/>
-          <w:numId w:val="3"/>
-        </w:numPr>
-      </w:pPr>
-      <w:r>
-        <w:t xml:space="preserve">We’re missing entire jobs, and payments for people </w:t>
-      </w:r>
-    </w:p>
-    <w:p>
-      <w:pPr>
-        <w:pStyle w:val="ListParagraph"/>
-        <w:numPr>
-          <w:ilvl w:val="1"/>
-          <w:numId w:val="3"/>
-        </w:numPr>
-      </w:pPr>
-      <w:r>
-        <w:t>-</w:t>
-      </w:r>
-      <w:r>
-        <w:sym w:font="Wingdings" w:char="F0E0"/>
-      </w:r>
-      <w:r>
-        <w:t xml:space="preserve"> fixed problem (we were only getting first (employee) row) </w:t>
-      </w:r>
-    </w:p>
-    <w:p>
-      <w:pPr>
-        <w:pStyle w:val="ListParagraph"/>
-        <w:numPr>
-          <w:ilvl w:val="0"/>
-          <w:numId w:val="3"/>
-        </w:numPr>
-      </w:pPr>
-      <w:r>
-        <w:t xml:space="preserve">It is possible to have multiple rows for the same Job number. Not accounting for that. </w:t>
-      </w:r>
-    </w:p>
-    <w:p>
-      <w:pPr>
-        <w:pStyle w:val="ListParagraph"/>
-        <w:numPr>
-          <w:ilvl w:val="1"/>
-          <w:numId w:val="3"/>
-        </w:numPr>
-      </w:pPr>
-      <w:r>
-        <w:t xml:space="preserve">Example: </w:t>
-      </w:r>
-      <w:proofErr w:type="gramStart"/>
-      <w:r>
-        <w:t>10216 :</w:t>
-      </w:r>
-      <w:proofErr w:type="gramEnd"/>
-      <w:r>
-        <w:t xml:space="preserve"> OLD: 4073.18 NEW: 2532.48</w:t>
-      </w:r>
-    </w:p>
-    <w:p>
-      <w:pPr>
-        <w:pStyle w:val="ListParagraph"/>
-        <w:numPr>
-          <w:ilvl w:val="1"/>
-          <w:numId w:val="3"/>
-        </w:numPr>
-      </w:pPr>
-      <w:r>
-        <w:sym w:font="Wingdings" w:char="F0E0"/>
-      </w:r>
-      <w:r>
-        <w:t xml:space="preserve"> fixed </w:t>
-      </w:r>
-    </w:p>
-    <w:p>
-      <w:pPr>
-        <w:pStyle w:val="ListParagraph"/>
-        <w:numPr>
-          <w:ilvl w:val="0"/>
-          <w:numId w:val="3"/>
-        </w:numPr>
-      </w:pPr>
-      <w:r>
-        <w:t>10080: OLD: 513.89 NEW: 517.89</w:t>
-      </w:r>
-    </w:p>
-    <w:p>
-      <w:pPr>
-        <w:pStyle w:val="ListParagraph"/>
-        <w:numPr>
-          <w:ilvl w:val="1"/>
-          <w:numId w:val="3"/>
-        </w:numPr>
-      </w:pPr>
-      <w:r>
-        <w:t xml:space="preserve">Cam Adams is reported </w:t>
-      </w:r>
-      <w:r>
-        <w:t>146.25 for job 10080</w:t>
-      </w:r>
-    </w:p>
-    <w:p>
-      <w:pPr>
-        <w:pStyle w:val="ListParagraph"/>
-        <w:numPr>
-          <w:ilvl w:val="1"/>
-          <w:numId w:val="3"/>
-        </w:numPr>
-      </w:pPr>
-      <w:r>
-        <w:t>-</w:t>
-      </w:r>
-      <w:r>
-        <w:sym w:font="Wingdings" w:char="F0E0"/>
-      </w:r>
-      <w:r>
-        <w:t xml:space="preserve"> def just a typo, hence the dif. </w:t>
-      </w:r>
-    </w:p>
-    <w:p>
-      <w:pPr>
-        <w:pStyle w:val="ListParagraph"/>
-        <w:numPr>
-          <w:ilvl w:val="0"/>
-          <w:numId w:val="3"/>
-        </w:numPr>
-      </w:pPr>
-      <w:r>
-        <w:t xml:space="preserve">Not really a *problem* but…. 10128 is missing on the original. </w:t>
-      </w:r>
-    </w:p>
-    <w:p>
-      <w:pPr>
-        <w:pStyle w:val="ListParagraph"/>
-        <w:numPr>
-          <w:ilvl w:val="0"/>
-          <w:numId w:val="3"/>
-        </w:numPr>
-      </w:pPr>
-      <w:r>
-        <w:t xml:space="preserve">If there was ever an employee with the same name, that’d be a problem. (but you could just use Associate ID)  </w:t>
-      </w:r>
-    </w:p>
-    <w:p>
-      <w:pPr>
-        <w:pStyle w:val="ListParagraph"/>
-        <w:numPr>
-          <w:ilvl w:val="0"/>
-          <w:numId w:val="3"/>
-        </w:numPr>
-      </w:pPr>
-      <w:r>
-        <w:t xml:space="preserve">10255: </w:t>
-      </w:r>
-    </w:p>
-    <w:p>
-      <w:pPr>
-        <w:pStyle w:val="ListParagraph"/>
-        <w:numPr>
-          <w:ilvl w:val="1"/>
-          <w:numId w:val="3"/>
-        </w:numPr>
-      </w:pPr>
-      <w:r>
-        <w:t xml:space="preserve">OG has Cade Palmer, Trenton Staley, Davin Van </w:t>
-      </w:r>
-      <w:proofErr w:type="gramStart"/>
-      <w:r>
-        <w:t>Orden,  and</w:t>
-      </w:r>
-      <w:proofErr w:type="gramEnd"/>
-      <w:r>
-        <w:t xml:space="preserve"> James Van Orden </w:t>
-      </w:r>
-    </w:p>
-    <w:p>
-      <w:pPr>
-        <w:pStyle w:val="ListParagraph"/>
-        <w:numPr>
-          <w:ilvl w:val="1"/>
-          <w:numId w:val="3"/>
-        </w:numPr>
-      </w:pPr>
-      <w:r>
-        <w:t>NEW has Trenton Staley, David Van Orden</w:t>
-      </w:r>
-    </w:p>
-    <w:p>
-      <w:pPr>
-        <w:pStyle w:val="ListParagraph"/>
-        <w:numPr>
-          <w:ilvl w:val="1"/>
-          <w:numId w:val="3"/>
-        </w:numPr>
-      </w:pPr>
-      <w:r>
-        <w:t xml:space="preserve">Cade and James do not have 10255 listed on their jobs </w:t>
-      </w:r>
-    </w:p>
-    <w:p>
-      <w:pPr>
-        <w:pStyle w:val="ListParagraph"/>
-        <w:numPr>
-          <w:ilvl w:val="1"/>
-          <w:numId w:val="3"/>
-        </w:numPr>
-      </w:pPr>
-      <w:r>
-        <w:t xml:space="preserve">SOOOO the number calculated from program doesn’t count Cade and James </w:t>
-      </w:r>
-    </w:p>
-    <w:p>
-      <w:pPr>
-        <w:pStyle w:val="ListParagraph"/>
-        <w:numPr>
-          <w:ilvl w:val="0"/>
-          <w:numId w:val="3"/>
-        </w:numPr>
-      </w:pPr>
-      <w:r>
-        <w:t xml:space="preserve">In </w:t>
-      </w:r>
-      <w:proofErr w:type="gramStart"/>
-      <w:r>
-        <w:t>totals</w:t>
-      </w:r>
-      <w:proofErr w:type="gramEnd"/>
-      <w:r>
-        <w:t xml:space="preserve">: </w:t>
-      </w:r>
-    </w:p>
-    <w:p>
-      <w:pPr>
-        <w:pStyle w:val="ListParagraph"/>
-        <w:numPr>
-          <w:ilvl w:val="1"/>
-          <w:numId w:val="3"/>
-        </w:numPr>
-      </w:pPr>
-      <w:r>
-        <w:t xml:space="preserve">What is </w:t>
-      </w:r>
-      <w:proofErr w:type="gramStart"/>
-      <w:r>
-        <w:t>the 307.5</w:t>
-      </w:r>
-      <w:proofErr w:type="gramEnd"/>
-    </w:p>
-    <w:p>
-      <w:pPr>
-        <w:pStyle w:val="ListParagraph"/>
-        <w:numPr>
-          <w:ilvl w:val="0"/>
-          <w:numId w:val="3"/>
-        </w:numPr>
-      </w:pPr>
-      <w:r>
-        <w:t xml:space="preserve">*** what if there is a bonus pay recorded (or anything other than reg or O/T) in the first row? </w:t>
-      </w:r>
-    </w:p>
-    <w:p>
-      <w:pPr>
-        <w:pStyle w:val="ListParagraph"/>
-        <w:numPr>
-          <w:ilvl w:val="1"/>
-          <w:numId w:val="3"/>
-        </w:numPr>
-      </w:pPr>
-      <w:r>
-        <w:t xml:space="preserve">I think the answer would be just don’t check if there’s a current employee, </w:t>
-      </w:r>
-      <w:proofErr w:type="gramStart"/>
-      <w:r>
-        <w:t>shouldn’t</w:t>
-      </w:r>
-      <w:proofErr w:type="gramEnd"/>
-      <w:r>
-        <w:t xml:space="preserve"> matter, instead you could just check that there is </w:t>
-      </w:r>
-      <w:proofErr w:type="gramStart"/>
-      <w:r>
-        <w:t>a H</w:t>
-      </w:r>
-      <w:proofErr w:type="gramEnd"/>
-      <w:r>
-        <w:t xml:space="preserve"> Dept. </w:t>
-      </w:r>
-    </w:p>
-    <w:p>
-      <w:r>
-        <w:t xml:space="preserve">Additional notes: </w:t>
-      </w:r>
-    </w:p>
-    <w:p>
-      <w:pPr>
-        <w:pStyle w:val="ListParagraph"/>
-        <w:numPr>
-          <w:ilvl w:val="0"/>
-          <w:numId w:val="3"/>
-        </w:numPr>
-      </w:pPr>
-      <w:r>
-        <w:t xml:space="preserve">Currently, bonus is only using the E ¾ column. </w:t>
-      </w:r>
-    </w:p>
-    <w:p>
-      <w:pPr>
-        <w:pStyle w:val="ListParagraph"/>
-        <w:numPr>
-          <w:ilvl w:val="0"/>
-          <w:numId w:val="3"/>
-        </w:numPr>
-      </w:pPr>
-      <w:proofErr w:type="gramStart"/>
-      <w:r>
-        <w:t>Non Job</w:t>
-      </w:r>
-      <w:proofErr w:type="gramEnd"/>
-      <w:r>
-        <w:t xml:space="preserve"> Coded hours only </w:t>
-      </w:r>
-      <w:proofErr w:type="gramStart"/>
-      <w:r>
-        <w:t>uses</w:t>
-      </w:r>
-      <w:proofErr w:type="gramEnd"/>
-      <w:r>
-        <w:t xml:space="preserve"> the pay from the </w:t>
-      </w:r>
-    </w:p>
-    <w:p>
-      <w:r>
-        <w:t xml:space="preserve">TODO: </w:t>
-      </w:r>
-    </w:p>
-    <w:p>
-      <w:pPr>
-        <w:pStyle w:val="ListParagraph"/>
-        <w:numPr>
-          <w:ilvl w:val="0"/>
-          <w:numId w:val="3"/>
-        </w:numPr>
-      </w:pPr>
-      <w:r>
-        <w:lastRenderedPageBreak/>
-        <w:t xml:space="preserve">Colors? Coloring job numbers maybe… </w:t>
-      </w:r>
-    </w:p>
-    <w:p>
-      <w:pPr>
-        <w:pStyle w:val="ListParagraph"/>
-        <w:numPr>
-          <w:ilvl w:val="0"/>
-          <w:numId w:val="3"/>
-        </w:numPr>
-      </w:pPr>
-      <w:r>
-        <w:t>Font size on jobs and reg &amp; O/T</w:t>
-      </w:r>
-    </w:p>
-    <w:p>
-      <w:pPr>
-        <w:pStyle w:val="ListParagraph"/>
-        <w:numPr>
-          <w:ilvl w:val="0"/>
-          <w:numId w:val="3"/>
-        </w:numPr>
-      </w:pPr>
-      <w:r>
-        <w:t xml:space="preserve">All should be double / float </w:t>
-      </w:r>
-    </w:p>
-    <w:p>
-      <w:pPr>
-        <w:pStyle w:val="ListParagraph"/>
-        <w:numPr>
-          <w:ilvl w:val="0"/>
-          <w:numId w:val="3"/>
-        </w:numPr>
-      </w:pPr>
-      <w:r>
-        <w:t xml:space="preserve">Dollar signs </w:t>
-      </w:r>
-    </w:p>
-    <w:p>
-      <w:pPr>
-        <w:pStyle w:val="ListParagraph"/>
-        <w:numPr>
-          <w:ilvl w:val="0"/>
-          <w:numId w:val="3"/>
-        </w:numPr>
-      </w:pPr>
-      <w:r>
-        <w:t xml:space="preserve">*** new summary table </w:t>
-      </w:r>
-    </w:p>
-    <w:p>
-      <w:pPr>
-        <w:pStyle w:val="ListParagraph"/>
-        <w:numPr>
-          <w:ilvl w:val="0"/>
-          <w:numId w:val="3"/>
-        </w:numPr>
-      </w:pPr>
-      <w:r>
-        <w:t xml:space="preserve">*** Employer taxes thing + double upload </w:t>
-      </w:r>
-    </w:p>
-    <w:p>
-      <w:pPr>
-        <w:pStyle w:val="ListParagraph"/>
-        <w:numPr>
-          <w:ilvl w:val="0"/>
-          <w:numId w:val="3"/>
-        </w:numPr>
-      </w:pPr>
-      <w:r>
-        <w:t xml:space="preserve">*** name new files, choose location </w:t>
+        <w:t>like</w:t>
+      </w:r>
+      <w:proofErr w:type="gramEnd"/>
+      <w:r>
+        <w:t xml:space="preserve"> what if there was an empty row and then a </w:t>
+      </w:r>
+      <w:proofErr w:type="spellStart"/>
+      <w:proofErr w:type="gramStart"/>
+      <w:r>
+        <w:t>non empty</w:t>
+      </w:r>
+      <w:proofErr w:type="spellEnd"/>
+      <w:proofErr w:type="gramEnd"/>
+      <w:r>
+        <w:t xml:space="preserve"> row after it. Look at Schroeder, Stephen in 20</w:t>
+      </w:r>
+    </w:p>
+    <w:p>
+      <w:pPr>
+        <w:pStyle w:val="ListParagraph"/>
+        <w:numPr>
+          <w:ilvl w:val="0"/>
+          <w:numId w:val="3"/>
+        </w:numPr>
+      </w:pPr>
+      <w:r>
+        <w:t>Summing across is a little misleading</w:t>
+      </w:r>
+      <w:r>
+        <w:t xml:space="preserve">, probs move those numbers as part of the summary table </w:t>
+      </w:r>
+    </w:p>
+    <w:p>
+      <w:pPr>
+        <w:pStyle w:val="ListParagraph"/>
+        <w:numPr>
+          <w:ilvl w:val="0"/>
+          <w:numId w:val="3"/>
+        </w:numPr>
+      </w:pPr>
+      <w:r>
+        <w:t xml:space="preserve">Change green color at top to be more readable </w:t>
       </w:r>
     </w:p>
     <w:p/>
@@ -822,6 +1360,7 @@
     <w:p>
       <w:proofErr w:type="gramStart"/>
       <w:r>
+        <w:lastRenderedPageBreak/>
         <w:t>alright,</w:t>
       </w:r>
       <w:proofErr w:type="gramEnd"/>
@@ -874,6 +1413,127 @@
       <w:proofErr w:type="gramEnd"/>
     </w:p>
     <w:p/>
+    <w:p/>
+    <w:p/>
+    <w:p/>
+    <w:p/>
+    <w:p>
+      <w:r>
+        <w:t xml:space="preserve">From .txt doc: </w:t>
+      </w:r>
+      <w:r>
+        <w:br/>
+      </w:r>
+      <w:r>
+        <w:t xml:space="preserve">the plan: </w:t>
+      </w:r>
+    </w:p>
+    <w:p/>
+    <w:p/>
+    <w:p>
+      <w:r>
+        <w:t>- as you're going through the rows in the payroll document, add another value to each row, a value in a column called "</w:t>
+      </w:r>
+      <w:proofErr w:type="spellStart"/>
+      <w:proofErr w:type="gramStart"/>
+      <w:r>
+        <w:t>Dist</w:t>
+      </w:r>
+      <w:proofErr w:type="spellEnd"/>
+      <w:r>
+        <w:t xml:space="preserve"> #"</w:t>
+      </w:r>
+      <w:proofErr w:type="gramEnd"/>
+      <w:r>
+        <w:t xml:space="preserve">- which is just the number of </w:t>
+      </w:r>
+      <w:proofErr w:type="gramStart"/>
+      <w:r>
+        <w:t>row</w:t>
+      </w:r>
+      <w:proofErr w:type="gramEnd"/>
+      <w:r>
+        <w:t xml:space="preserve"> we're on for the current employee. </w:t>
+      </w:r>
+    </w:p>
+    <w:p/>
+    <w:p>
+      <w:r>
+        <w:t xml:space="preserve">- then when we're processing the tax doc, we just take the </w:t>
+      </w:r>
+      <w:proofErr w:type="gramStart"/>
+      <w:r>
+        <w:t>employee</w:t>
+      </w:r>
+      <w:proofErr w:type="gramEnd"/>
+      <w:r>
+        <w:t xml:space="preserve"> name, the </w:t>
+      </w:r>
+      <w:proofErr w:type="spellStart"/>
+      <w:r>
+        <w:t>Dist</w:t>
+      </w:r>
+      <w:proofErr w:type="spellEnd"/>
+      <w:r>
+        <w:t xml:space="preserve"> #, and the total employer tax. </w:t>
+      </w:r>
+    </w:p>
+    <w:p/>
+    <w:p/>
+    <w:p>
+      <w:r>
+        <w:t xml:space="preserve">- for each row of the main table, we'll have the </w:t>
+      </w:r>
+      <w:proofErr w:type="gramStart"/>
+      <w:r>
+        <w:t>employee</w:t>
+      </w:r>
+      <w:proofErr w:type="gramEnd"/>
+      <w:r>
+        <w:t xml:space="preserve"> name, the job #, the </w:t>
+      </w:r>
+      <w:proofErr w:type="spellStart"/>
+      <w:r>
+        <w:t>Dist</w:t>
+      </w:r>
+      <w:proofErr w:type="spellEnd"/>
+      <w:r>
+        <w:t xml:space="preserve"> </w:t>
+      </w:r>
+      <w:proofErr w:type="gramStart"/>
+      <w:r>
+        <w:t>#,the</w:t>
+      </w:r>
+      <w:proofErr w:type="gramEnd"/>
+      <w:r>
+        <w:t xml:space="preserve"> reg pay, the O/T pay, and the total employer tax... yea</w:t>
+      </w:r>
+    </w:p>
+    <w:p/>
+    <w:p/>
+    <w:p/>
+    <w:p/>
+    <w:p>
+      <w:r>
+        <w:t xml:space="preserve">current problem: UTO is not reported on tax doc. </w:t>
+      </w:r>
+      <w:proofErr w:type="spellStart"/>
+      <w:r>
+        <w:t>gonna</w:t>
+      </w:r>
+      <w:proofErr w:type="spellEnd"/>
+      <w:r>
+        <w:t xml:space="preserve"> </w:t>
+      </w:r>
+      <w:proofErr w:type="gramStart"/>
+      <w:r>
+        <w:t>have to</w:t>
+      </w:r>
+      <w:proofErr w:type="gramEnd"/>
+      <w:r>
+        <w:t xml:space="preserve"> handle that specially.</w:t>
+      </w:r>
+    </w:p>
     <w:sectPr>
       <w:pgSz w:w="12240" w:h="15840"/>
       <w:pgMar w:top="1440" w:right="1440" w:bottom="1440" w:left="1440" w:header="720" w:footer="720" w:gutter="0"/>

</xml_diff>

<commit_message>
added functionality to factor in memo 401k data from tax docs
</commit_message>
<xml_diff>
--- a/notes.docx
+++ b/notes.docx
@@ -262,8 +262,14 @@
           <w:ilvl w:val="0"/>
           <w:numId w:val="3"/>
         </w:numPr>
-      </w:pPr>
-      <w:r>
+        <w:rPr>
+          <w:highlight w:val="green"/>
+        </w:rPr>
+      </w:pPr>
+      <w:r>
+        <w:rPr>
+          <w:highlight w:val="green"/>
+        </w:rPr>
         <w:t xml:space="preserve">Why is there employer tax for a bonus in the emp tax doc. Do we need to factor that into the bonus total </w:t>
       </w:r>
     </w:p>
@@ -274,27 +280,47 @@
           <w:ilvl w:val="0"/>
           <w:numId w:val="3"/>
         </w:numPr>
-      </w:pPr>
-      <w:r>
+        <w:rPr>
+          <w:highlight w:val="yellow"/>
+        </w:rPr>
+      </w:pPr>
+      <w:bookmarkStart w:id="0" w:name="_Hlk198899659"/>
+      <w:r>
+        <w:rPr>
+          <w:highlight w:val="yellow"/>
+        </w:rPr>
         <w:t xml:space="preserve">I’ve never seen anything in </w:t>
       </w:r>
       <w:proofErr w:type="gramStart"/>
       <w:r>
+        <w:rPr>
+          <w:highlight w:val="yellow"/>
+        </w:rPr>
         <w:t>the E</w:t>
       </w:r>
       <w:proofErr w:type="gramEnd"/>
       <w:r>
+        <w:rPr>
+          <w:highlight w:val="yellow"/>
+        </w:rPr>
         <w:t xml:space="preserve"> 5 </w:t>
       </w:r>
       <w:proofErr w:type="gramStart"/>
       <w:r>
+        <w:rPr>
+          <w:highlight w:val="yellow"/>
+        </w:rPr>
         <w:t>column</w:t>
       </w:r>
       <w:proofErr w:type="gramEnd"/>
       <w:r>
+        <w:rPr>
+          <w:highlight w:val="yellow"/>
+        </w:rPr>
         <w:t xml:space="preserve"> so I don’t look at it </w:t>
       </w:r>
     </w:p>
+    <w:bookmarkEnd w:id="0"/>
     <w:p/>
     <w:p>
       <w:r>

</xml_diff>